<commit_message>
Login e manutencao de user
</commit_message>
<xml_diff>
--- a/ReadME.docx
+++ b/ReadME.docx
@@ -169,10 +169,9 @@
       </w:r>
       <w:r>
         <w:rPr>
-          <w:color w:val="FFFFFF" w:themeColor="background1"/>
-          <w:highlight w:val="red"/>
-        </w:rPr>
-        <w:t>[PEND]</w:t>
+          <w:color w:val="00B050"/>
+        </w:rPr>
+        <w:t>[OK]</w:t>
       </w:r>
       <w:bookmarkStart w:id="0" w:name="_GoBack"/>
       <w:bookmarkEnd w:id="0"/>
@@ -1743,7 +1742,7 @@
 </file>
 
 <file path=customXml/itemProps1.xml><?xml version="1.0" encoding="utf-8"?>
-<ds:datastoreItem xmlns:ds="http://schemas.openxmlformats.org/officeDocument/2006/customXml" ds:itemID="{E8E4AF91-893B-42DF-8726-641A9750F175}">
+<ds:datastoreItem xmlns:ds="http://schemas.openxmlformats.org/officeDocument/2006/customXml" ds:itemID="{B638CB38-738B-4A4E-9577-FB5B9499A699}">
   <ds:schemaRefs>
     <ds:schemaRef ds:uri="http://schemas.openxmlformats.org/officeDocument/2006/bibliography"/>
   </ds:schemaRefs>

</xml_diff>